<commit_message>
Test cases is commiting
</commit_message>
<xml_diff>
--- a/Documents/Testcase-1.docx
+++ b/Documents/Testcase-1.docx
@@ -368,7 +368,7 @@
                 <w:rFonts w:cstheme="minorHAnsi" w:eastAsia="Times New Roman"/>
                 <w:lang w:val="en-GB" w:eastAsia="en-GB"/>
               </w:rPr>
-              <w:t>0</w:t>
+              <w:t>1.1</w:t>
             </w:r>
           </w:p>
         </w:tc>
@@ -1198,9 +1198,9 @@
             <w:r>
               <w:rPr>
                 <w:rFonts w:cstheme="minorHAnsi" w:eastAsia="Times New Roman"/>
-                <w:lang w:eastAsia="en-GB"/>
-              </w:rPr>
-              <w:t>Mark</w:t>
+                <w:lang w:val="en-GB" w:eastAsia="en-GB"/>
+              </w:rPr>
+              <w:t>Hashan</w:t>
             </w:r>
           </w:p>
         </w:tc>
@@ -1262,9 +1262,37 @@
             <w:r>
               <w:rPr>
                 <w:rFonts w:cstheme="minorHAnsi" w:eastAsia="Times New Roman"/>
-                <w:lang w:eastAsia="en-GB"/>
-              </w:rPr>
-              <w:t>1-Jan-2017</w:t>
+                <w:lang w:val="en-GB" w:eastAsia="en-GB"/>
+              </w:rPr>
+              <w:t>24</w:t>
+            </w:r>
+            <w:r>
+              <w:rPr>
+                <w:rFonts w:cstheme="minorHAnsi" w:eastAsia="Times New Roman"/>
+                <w:lang w:eastAsia="en-GB"/>
+              </w:rPr>
+              <w:t>-</w:t>
+            </w:r>
+            <w:r>
+              <w:rPr>
+                <w:rFonts w:cstheme="minorHAnsi" w:eastAsia="Times New Roman"/>
+                <w:lang w:val="en-GB" w:eastAsia="en-GB"/>
+              </w:rPr>
+              <w:t>05</w:t>
+            </w:r>
+            <w:r>
+              <w:rPr>
+                <w:rFonts w:cstheme="minorHAnsi" w:eastAsia="Times New Roman"/>
+                <w:lang w:eastAsia="en-GB"/>
+              </w:rPr>
+              <w:t>-</w:t>
+            </w:r>
+            <w:r>
+              <w:rPr>
+                <w:rFonts w:cstheme="minorHAnsi" w:eastAsia="Times New Roman"/>
+                <w:lang w:val="en-GB" w:eastAsia="en-GB"/>
+              </w:rPr>
+              <w:t>2025</w:t>
             </w:r>
           </w:p>
         </w:tc>
@@ -1317,6 +1345,10 @@
           </w:tcPr>
           <w:p>
             <w:pPr>
+              <w:numPr>
+                <w:ilvl w:val="0"/>
+                <w:numId w:val="11"/>
+              </w:numPr>
               <w:spacing w:after="0" w:line="240" w:lineRule="auto"/>
               <w:rPr>
                 <w:rFonts w:cstheme="minorHAnsi" w:eastAsia="Times New Roman"/>
@@ -4492,7 +4524,6 @@
     </w:tbl>
     <w:p/>
     <w:sectPr>
-      <w:footnotePr/>
       <w:footnotePr/>
       <w:type w:val="nextPage"/>
       <w:pgSz w:w="16838" w:h="11906" w:orient="landscape"/>
@@ -5872,6 +5903,133 @@
     </w:lvl>
   </w:abstractNum>
   <w:abstractNum w:abstractNumId="11">
+    <w:multiLevelType w:val="hybridMultilevel"/>
+    <w:lvl w:ilvl="0" w:tentative="0">
+      <w:start w:val="1"/>
+      <w:numFmt w:val="bullet"/>
+      <w:lvlText w:val=""/>
+      <w:lvlJc w:val="left"/>
+      <w:pPr>
+        <w:ind w:left="720" w:hanging="360"/>
+      </w:pPr>
+      <w:rPr>
+        <w:rFonts w:ascii="Wingdings" w:hAnsi="Wingdings"/>
+      </w:rPr>
+    </w:lvl>
+    <w:lvl w:ilvl="1" w:tentative="1">
+      <w:start w:val="1"/>
+      <w:numFmt w:val="bullet"/>
+      <w:isLgl w:val="off"/>
+      <w:suff w:val="tab"/>
+      <w:lvlText w:val="o"/>
+      <w:lvlJc w:val="left"/>
+      <w:pPr>
+        <w:ind w:left="1440" w:hanging="360"/>
+      </w:pPr>
+      <w:rPr>
+        <w:rFonts w:ascii="Courier New" w:hAnsi="Courier New"/>
+      </w:rPr>
+    </w:lvl>
+    <w:lvl w:ilvl="2" w:tentative="1">
+      <w:start w:val="1"/>
+      <w:numFmt w:val="bullet"/>
+      <w:isLgl w:val="off"/>
+      <w:suff w:val="tab"/>
+      <w:lvlText w:val=""/>
+      <w:lvlJc w:val="left"/>
+      <w:pPr>
+        <w:ind w:left="2160" w:hanging="360"/>
+      </w:pPr>
+      <w:rPr>
+        <w:rFonts w:ascii="Wingdings" w:hAnsi="Wingdings"/>
+      </w:rPr>
+    </w:lvl>
+    <w:lvl w:ilvl="3" w:tentative="1">
+      <w:start w:val="1"/>
+      <w:numFmt w:val="bullet"/>
+      <w:isLgl w:val="off"/>
+      <w:suff w:val="tab"/>
+      <w:lvlText w:val=""/>
+      <w:lvlJc w:val="left"/>
+      <w:pPr>
+        <w:ind w:left="2880" w:hanging="360"/>
+      </w:pPr>
+      <w:rPr>
+        <w:rFonts w:ascii="Symbol" w:hAnsi="Symbol"/>
+      </w:rPr>
+    </w:lvl>
+    <w:lvl w:ilvl="4" w:tentative="1">
+      <w:start w:val="1"/>
+      <w:numFmt w:val="bullet"/>
+      <w:isLgl w:val="off"/>
+      <w:suff w:val="tab"/>
+      <w:lvlText w:val="o"/>
+      <w:lvlJc w:val="left"/>
+      <w:pPr>
+        <w:ind w:left="3600" w:hanging="360"/>
+      </w:pPr>
+      <w:rPr>
+        <w:rFonts w:ascii="Courier New" w:hAnsi="Courier New"/>
+      </w:rPr>
+    </w:lvl>
+    <w:lvl w:ilvl="5" w:tentative="1">
+      <w:start w:val="1"/>
+      <w:numFmt w:val="bullet"/>
+      <w:isLgl w:val="off"/>
+      <w:suff w:val="tab"/>
+      <w:lvlText w:val=""/>
+      <w:lvlJc w:val="left"/>
+      <w:pPr>
+        <w:ind w:left="4320" w:hanging="360"/>
+      </w:pPr>
+      <w:rPr>
+        <w:rFonts w:ascii="Wingdings" w:hAnsi="Wingdings"/>
+      </w:rPr>
+    </w:lvl>
+    <w:lvl w:ilvl="6" w:tentative="1">
+      <w:start w:val="1"/>
+      <w:numFmt w:val="bullet"/>
+      <w:isLgl w:val="off"/>
+      <w:suff w:val="tab"/>
+      <w:lvlText w:val=""/>
+      <w:lvlJc w:val="left"/>
+      <w:pPr>
+        <w:ind w:left="5040" w:hanging="360"/>
+      </w:pPr>
+      <w:rPr>
+        <w:rFonts w:ascii="Symbol" w:hAnsi="Symbol"/>
+      </w:rPr>
+    </w:lvl>
+    <w:lvl w:ilvl="7" w:tentative="1">
+      <w:start w:val="1"/>
+      <w:numFmt w:val="bullet"/>
+      <w:isLgl w:val="off"/>
+      <w:suff w:val="tab"/>
+      <w:lvlText w:val="o"/>
+      <w:lvlJc w:val="left"/>
+      <w:pPr>
+        <w:ind w:left="5760" w:hanging="360"/>
+      </w:pPr>
+      <w:rPr>
+        <w:rFonts w:ascii="Courier New" w:hAnsi="Courier New"/>
+      </w:rPr>
+    </w:lvl>
+    <w:lvl w:ilvl="8" w:tentative="1">
+      <w:start w:val="1"/>
+      <w:numFmt w:val="bullet"/>
+      <w:isLgl w:val="off"/>
+      <w:suff w:val="tab"/>
+      <w:lvlText w:val=""/>
+      <w:lvlJc w:val="left"/>
+      <w:pPr>
+        <w:ind w:left="6480" w:hanging="360"/>
+      </w:pPr>
+      <w:rPr>
+        <w:rFonts w:ascii="Wingdings" w:hAnsi="Wingdings"/>
+      </w:rPr>
+    </w:lvl>
+  </w:abstractNum>
+  <w:abstractNum w:abstractNumId="12">
     <w:multiLevelType w:val="hybridMultilevel"/>
     <w:lvl w:ilvl="0" w:tentative="0">
       <w:start w:val="1"/>
@@ -6027,6 +6185,9 @@
   </w:num>
   <w:num w:numId="10">
     <w:abstractNumId w:val="11"/>
+  </w:num>
+  <w:num w:numId="11">
+    <w:abstractNumId w:val="12"/>
   </w:num>
 </w:numbering>
 </file>

</xml_diff>